<commit_message>
correzione dimensionamento interfaccia torneo
</commit_message>
<xml_diff>
--- a/Documentazione/Relazione.docx
+++ b/Documentazione/Relazione.docx
@@ -897,7 +897,6 @@
           <w:sz w:val="24"/>
           <w:szCs w:val="24"/>
         </w:rPr>
-        <w:lastRenderedPageBreak/>
         <w:t>LE SCHERMATE PRINCIPALI</w:t>
       </w:r>
     </w:p>
@@ -1287,7 +1286,6 @@
           <w:sz w:val="18"/>
           <w:szCs w:val="18"/>
         </w:rPr>
-        <w:lastRenderedPageBreak/>
         <w:t xml:space="preserve">Una volata inseriti i giocatori all’interno nell’apposita lista sarà possibile selezionare le vite da assegnare ad ogni concorrente (in caso di non assegnazione ne verranno considerate 5) ed infine tramite il pulsante Crea Partita/Torneo sarà possibile visionare il codice univoco con cui sarà possibile avviare le varie partite/tornei. Una volta tornati alla Home, tramite i pulsanti che permettono di navigare all’indietro, se il codice inserito appartiene ad un torneo verrà visualizzata la finestra “Torneo” in cui saranno visibili le varie squadre e i vari scontri generati: </w:t>
       </w:r>
     </w:p>
@@ -1398,7 +1396,49 @@
           <w:sz w:val="18"/>
           <w:szCs w:val="18"/>
         </w:rPr>
-        <w:t>Da qui selezionando una partita ed allo stesso modo inserendo il codice appartenente ad una partita all’interno della schermata Home sarà possibile accedere alla schermata di gioco vera e propria così rappresentata:</w:t>
+        <w:t>Da qui selezionando una partita</w:t>
+      </w:r>
+      <w:r>
+        <w:rPr>
+          <w:sz w:val="18"/>
+          <w:szCs w:val="18"/>
+        </w:rPr>
+        <w:t>,</w:t>
+      </w:r>
+      <w:r>
+        <w:rPr>
+          <w:sz w:val="18"/>
+          <w:szCs w:val="18"/>
+        </w:rPr>
+        <w:t xml:space="preserve"> ed allo stesso modo inserendo il codice appartenente ad una partita </w:t>
+      </w:r>
+      <w:r>
+        <w:rPr>
+          <w:sz w:val="18"/>
+          <w:szCs w:val="18"/>
+        </w:rPr>
+        <w:t xml:space="preserve">singola </w:t>
+      </w:r>
+      <w:r>
+        <w:rPr>
+          <w:sz w:val="18"/>
+          <w:szCs w:val="18"/>
+        </w:rPr>
+        <w:t>all’interno della schermata Home</w:t>
+      </w:r>
+      <w:r>
+        <w:rPr>
+          <w:sz w:val="18"/>
+          <w:szCs w:val="18"/>
+        </w:rPr>
+        <w:t>,</w:t>
+      </w:r>
+      <w:r>
+        <w:rPr>
+          <w:sz w:val="18"/>
+          <w:szCs w:val="18"/>
+        </w:rPr>
+        <w:t xml:space="preserve"> sarà possibile accedere alla schermata di gioco vera e propria così rappresentata:</w:t>
       </w:r>
     </w:p>
     <w:p>
@@ -1503,7 +1543,7 @@
           <w:szCs w:val="18"/>
         </w:rPr>
         <w:drawing>
-          <wp:anchor distT="0" distB="0" distL="114300" distR="114300" simplePos="0" relativeHeight="251664384" behindDoc="0" locked="0" layoutInCell="1" allowOverlap="1" wp14:anchorId="74ED4C0C" wp14:editId="1FB627C7">
+          <wp:anchor distT="0" distB="0" distL="114300" distR="114300" simplePos="0" relativeHeight="251664384" behindDoc="0" locked="0" layoutInCell="1" allowOverlap="1" wp14:anchorId="74ED4C0C" wp14:editId="53509C28">
             <wp:simplePos x="0" y="0"/>
             <wp:positionH relativeFrom="margin">
               <wp:align>center</wp:align>
@@ -1605,7 +1645,7 @@
           <w:sz w:val="18"/>
           <w:szCs w:val="18"/>
         </w:rPr>
-        <w:t xml:space="preserve"> con il Bot del nostro gioco; chattando con il Bot verranno messe a disposizione a tutti gli utenti il regolamento</w:t>
+        <w:t xml:space="preserve"> con il Bot del nostro gioco; chattando con il Bot verranno messe a disposizione a tutti il regolamento</w:t>
       </w:r>
       <w:r>
         <w:rPr>

</xml_diff>

<commit_message>
Correzione Documentazione con Aggiunta Documento per Avvio gioco
</commit_message>
<xml_diff>
--- a/Documentazione/Relazione.docx
+++ b/Documentazione/Relazione.docx
@@ -8,16 +8,16 @@
         <w:rPr>
           <w:b/>
           <w:bCs/>
-          <w:sz w:val="26"/>
-          <w:szCs w:val="26"/>
-        </w:rPr>
-      </w:pPr>
-      <w:r>
-        <w:rPr>
-          <w:b/>
-          <w:bCs/>
-          <w:sz w:val="26"/>
-          <w:szCs w:val="26"/>
+          <w:sz w:val="24"/>
+          <w:szCs w:val="24"/>
+        </w:rPr>
+      </w:pPr>
+      <w:r>
+        <w:rPr>
+          <w:b/>
+          <w:bCs/>
+          <w:sz w:val="24"/>
+          <w:szCs w:val="24"/>
         </w:rPr>
         <w:t>RELAZIONE</w:t>
       </w:r>
@@ -25,10 +25,37 @@
         <w:rPr>
           <w:b/>
           <w:bCs/>
-          <w:sz w:val="26"/>
-          <w:szCs w:val="26"/>
-        </w:rPr>
-        <w:t xml:space="preserve"> Progetto SPACCA; Partecipanti: Magrini Lorenzo e Maurizio Amadori</w:t>
+          <w:sz w:val="24"/>
+          <w:szCs w:val="24"/>
+        </w:rPr>
+        <w:t xml:space="preserve"> Progetto SPACCA; Partecipanti: Magrini Lorenzo</w:t>
+      </w:r>
+      <w:r>
+        <w:rPr>
+          <w:b/>
+          <w:bCs/>
+          <w:sz w:val="24"/>
+          <w:szCs w:val="24"/>
+        </w:rPr>
+        <w:t xml:space="preserve"> (0001070628)</w:t>
+      </w:r>
+      <w:r>
+        <w:rPr>
+          <w:b/>
+          <w:bCs/>
+          <w:sz w:val="24"/>
+          <w:szCs w:val="24"/>
+        </w:rPr>
+        <w:t xml:space="preserve"> e Maurizio Amadori</w:t>
+      </w:r>
+      <w:r>
+        <w:rPr>
+          <w:b/>
+          <w:bCs/>
+          <w:sz w:val="24"/>
+          <w:szCs w:val="24"/>
+        </w:rPr>
+        <w:t xml:space="preserve"> (0001078717)</w:t>
       </w:r>
     </w:p>
     <w:p>
@@ -254,7 +281,14 @@
           <w:sz w:val="18"/>
           <w:szCs w:val="18"/>
         </w:rPr>
-        <w:t xml:space="preserve"> potrà dichiarare un numero di prese che, se sommato a quello degli altri, </w:t>
+        <w:t xml:space="preserve"> potrà dichiarare un numero di prese che, se sommato a quello degli altri</w:t>
+      </w:r>
+      <w:r>
+        <w:rPr>
+          <w:sz w:val="18"/>
+          <w:szCs w:val="18"/>
+        </w:rPr>
+        <w:t xml:space="preserve">, </w:t>
       </w:r>
       <w:proofErr w:type="spellStart"/>
       <w:r>
@@ -270,7 +304,21 @@
           <w:sz w:val="18"/>
           <w:szCs w:val="18"/>
         </w:rPr>
-        <w:t xml:space="preserve"> come risultato un numero totale di prese pari al numero di carte che i giocatori hanno in mano. </w:t>
+        <w:t xml:space="preserve"> come risultato un numero totale di prese pari al numero di carte che ogni giocatore ha in mano inizialmente</w:t>
+      </w:r>
+      <w:r>
+        <w:rPr>
+          <w:sz w:val="18"/>
+          <w:szCs w:val="18"/>
+        </w:rPr>
+        <w:t>.</w:t>
+      </w:r>
+      <w:r>
+        <w:rPr>
+          <w:sz w:val="18"/>
+          <w:szCs w:val="18"/>
+        </w:rPr>
+        <w:t xml:space="preserve"> </w:t>
       </w:r>
       <w:r>
         <w:rPr>
@@ -1116,18 +1164,18 @@
           <w:noProof/>
         </w:rPr>
         <w:drawing>
-          <wp:anchor distT="0" distB="0" distL="114300" distR="114300" simplePos="0" relativeHeight="251659264" behindDoc="0" locked="0" layoutInCell="1" allowOverlap="1" wp14:anchorId="631ED459" wp14:editId="587C0C93">
+          <wp:anchor distT="0" distB="0" distL="114300" distR="114300" simplePos="0" relativeHeight="251665408" behindDoc="0" locked="0" layoutInCell="1" allowOverlap="1" wp14:anchorId="67585C7B" wp14:editId="628FD957">
             <wp:simplePos x="0" y="0"/>
             <wp:positionH relativeFrom="margin">
-              <wp:align>center</wp:align>
+              <wp:posOffset>1477010</wp:posOffset>
             </wp:positionH>
             <wp:positionV relativeFrom="paragraph">
-              <wp:posOffset>12065</wp:posOffset>
+              <wp:posOffset>55245</wp:posOffset>
             </wp:positionV>
-            <wp:extent cx="4048125" cy="2904967"/>
-            <wp:effectExtent l="0" t="0" r="0" b="0"/>
+            <wp:extent cx="4029075" cy="2891297"/>
+            <wp:effectExtent l="0" t="0" r="0" b="4445"/>
             <wp:wrapNone/>
-            <wp:docPr id="19722235" name="Immagine 2"/>
+            <wp:docPr id="606965404" name="Immagine 1"/>
             <wp:cNvGraphicFramePr>
               <a:graphicFrameLocks xmlns:a="http://schemas.openxmlformats.org/drawingml/2006/main" noChangeAspect="1"/>
             </wp:cNvGraphicFramePr>
@@ -1135,7 +1183,7 @@
               <a:graphicData uri="http://schemas.openxmlformats.org/drawingml/2006/picture">
                 <pic:pic xmlns:pic="http://schemas.openxmlformats.org/drawingml/2006/picture">
                   <pic:nvPicPr>
-                    <pic:cNvPr id="0" name="Picture 2"/>
+                    <pic:cNvPr id="0" name="Picture 1"/>
                     <pic:cNvPicPr>
                       <a:picLocks noChangeAspect="1" noChangeArrowheads="1"/>
                     </pic:cNvPicPr>
@@ -1156,7 +1204,7 @@
                   <pic:spPr bwMode="auto">
                     <a:xfrm>
                       <a:off x="0" y="0"/>
-                      <a:ext cx="4048125" cy="2904967"/>
+                      <a:ext cx="4029075" cy="2891297"/>
                     </a:xfrm>
                     <a:prstGeom prst="rect">
                       <a:avLst/>

</xml_diff>

<commit_message>
correzione relazione e eliminazione cose superflue
</commit_message>
<xml_diff>
--- a/Documentazione/Relazione.docx
+++ b/Documentazione/Relazione.docx
@@ -4,6 +4,7 @@
   <w:body>
     <w:p>
       <w:pPr>
+        <w:ind w:left="708" w:hanging="708"/>
         <w:jc w:val="center"/>
         <w:rPr>
           <w:b/>
@@ -1050,7 +1051,6 @@
           <w:sz w:val="24"/>
           <w:szCs w:val="24"/>
         </w:rPr>
-        <w:lastRenderedPageBreak/>
         <w:t>LE SCHERMATE PRINCIPALI</w:t>
       </w:r>
     </w:p>
@@ -1439,15 +1439,7 @@
           <w:sz w:val="18"/>
           <w:szCs w:val="18"/>
         </w:rPr>
-        <w:t xml:space="preserve">Una volata inseriti i giocatori all’interno nell’apposita lista sarà possibile selezionare le vite da assegnare ad ogni concorrente (in caso di non assegnazione ne verranno considerate 5) ed infine tramite il pulsante Crea Partita/Torneo sarà possibile visionare il codice univoco con cui sarà </w:t>
-      </w:r>
-      <w:r>
-        <w:rPr>
-          <w:sz w:val="18"/>
-          <w:szCs w:val="18"/>
-        </w:rPr>
-        <w:lastRenderedPageBreak/>
-        <w:t xml:space="preserve">possibile avviare le varie partite/tornei. Una volta tornati alla Home, tramite i pulsanti che permettono di navigare all’indietro, se il codice inserito appartiene ad un torneo verrà visualizzata la finestra “Torneo” in cui saranno visibili le varie squadre e i vari scontri generati: </w:t>
+        <w:t xml:space="preserve">Una volata inseriti i giocatori all’interno nell’apposita lista sarà possibile selezionare le vite da assegnare ad ogni concorrente (in caso di non assegnazione ne verranno considerate 5) ed infine tramite il pulsante Crea Partita/Torneo sarà possibile visionare il codice univoco con cui sarà possibile avviare le varie partite/tornei. Una volta tornati alla Home, tramite i pulsanti che permettono di navigare all’indietro, se il codice inserito appartiene ad un torneo verrà visualizzata la finestra “Torneo” in cui saranno visibili le varie squadre e i vari scontri generati: </w:t>
       </w:r>
     </w:p>
     <w:p>

</xml_diff>